<commit_message>
edit word content - add Text2
</commit_message>
<xml_diff>
--- a/PR6_WORD.docx
+++ b/PR6_WORD.docx
@@ -14,6 +14,26 @@
         </w:rPr>
         <w:t>C3</w:t>
       </w:r>
+    </w:p>
+    <w:p>
+      <w:pPr>
+        <w:rPr>
+          <w:lang w:val="en-US"/>
+        </w:rPr>
+      </w:pPr>
+      <w:r>
+        <w:rPr>
+          <w:lang w:val="en-US"/>
+        </w:rPr>
+        <w:t>Text2</w:t>
+      </w:r>
+    </w:p>
+    <w:p>
+      <w:pPr>
+        <w:rPr>
+          <w:lang w:val="en-US"/>
+        </w:rPr>
+      </w:pPr>
     </w:p>
     <w:sectPr>
       <w:pgSz w:w="11906" w:h="16838"/>

</xml_diff>